<commit_message>
Update Pull Request Instruction
</commit_message>
<xml_diff>
--- a/datascience/documentation/Pull Requests.docx
+++ b/datascience/documentation/Pull Requests.docx
@@ -1,6 +1,6 @@
 
 <file path=word/document.xml><?xml version="1.0" encoding="utf-8"?>
-<w:document xmlns:wpc="http://schemas.microsoft.com/office/word/2010/wordprocessingCanvas" xmlns:cx="http://schemas.microsoft.com/office/drawing/2014/chartex" xmlns:cx1="http://schemas.microsoft.com/office/drawing/2015/9/8/chartex" xmlns:cx2="http://schemas.microsoft.com/office/drawing/2015/10/21/chartex" xmlns:cx3="http://schemas.microsoft.com/office/drawing/2016/5/9/chartex" xmlns:cx4="http://schemas.microsoft.com/office/drawing/2016/5/10/chartex" xmlns:cx5="http://schemas.microsoft.com/office/drawing/2016/5/11/chartex" xmlns:cx6="http://schemas.microsoft.com/office/drawing/2016/5/12/chartex" xmlns:cx7="http://schemas.microsoft.com/office/drawing/2016/5/13/chartex" xmlns:cx8="http://schemas.microsoft.com/office/drawing/2016/5/14/chartex" xmlns:mc="http://schemas.openxmlformats.org/markup-compatibility/2006" xmlns:aink="http://schemas.microsoft.com/office/drawing/2016/ink" xmlns:am3d="http://schemas.microsoft.com/office/drawing/2017/model3d" xmlns:o="urn:schemas-microsoft-com:office:office" xmlns:oel="http://schemas.microsoft.com/office/2019/extlst" xmlns:r="http://schemas.openxmlformats.org/officeDocument/2006/relationships" xmlns:m="http://schemas.openxmlformats.org/officeDocument/2006/math" xmlns:v="urn:schemas-microsoft-com:vml" xmlns:wp14="http://schemas.microsoft.com/office/word/2010/wordprocessingDrawing" xmlns:wp="http://schemas.openxmlformats.org/drawingml/2006/wordprocessingDrawing" xmlns:w10="urn:schemas-microsoft-com:office:word" xmlns:w="http://schemas.openxmlformats.org/wordprocessingml/2006/main" xmlns:w14="http://schemas.microsoft.com/office/word/2010/wordml" xmlns:w15="http://schemas.microsoft.com/office/word/2012/wordml" xmlns:w16cex="http://schemas.microsoft.com/office/word/2018/wordml/cex" xmlns:w16cid="http://schemas.microsoft.com/office/word/2016/wordml/cid" xmlns:w16="http://schemas.microsoft.com/office/word/2018/wordml" xmlns:w16du="http://schemas.microsoft.com/office/word/2023/wordml/word16du" xmlns:w16sdtdh="http://schemas.microsoft.com/office/word/2020/wordml/sdtdatahash" xmlns:w16se="http://schemas.microsoft.com/office/word/2015/wordml/symex" xmlns:wpg="http://schemas.microsoft.com/office/word/2010/wordprocessingGroup" xmlns:wpi="http://schemas.microsoft.com/office/word/2010/wordprocessingInk" xmlns:wne="http://schemas.microsoft.com/office/word/2006/wordml" xmlns:wps="http://schemas.microsoft.com/office/word/2010/wordprocessingShape" mc:Ignorable="w14 w15 w16se w16cid w16 w16cex w16sdtdh w16du wp14">
+<w:document xmlns:wpc="http://schemas.microsoft.com/office/word/2010/wordprocessingCanvas" xmlns:cx="http://schemas.microsoft.com/office/drawing/2014/chartex" xmlns:cx1="http://schemas.microsoft.com/office/drawing/2015/9/8/chartex" xmlns:cx2="http://schemas.microsoft.com/office/drawing/2015/10/21/chartex" xmlns:cx3="http://schemas.microsoft.com/office/drawing/2016/5/9/chartex" xmlns:cx4="http://schemas.microsoft.com/office/drawing/2016/5/10/chartex" xmlns:cx5="http://schemas.microsoft.com/office/drawing/2016/5/11/chartex" xmlns:cx6="http://schemas.microsoft.com/office/drawing/2016/5/12/chartex" xmlns:cx7="http://schemas.microsoft.com/office/drawing/2016/5/13/chartex" xmlns:cx8="http://schemas.microsoft.com/office/drawing/2016/5/14/chartex" xmlns:mc="http://schemas.openxmlformats.org/markup-compatibility/2006" xmlns:aink="http://schemas.microsoft.com/office/drawing/2016/ink" xmlns:am3d="http://schemas.microsoft.com/office/drawing/2017/model3d" xmlns:o="urn:schemas-microsoft-com:office:office" xmlns:oel="http://schemas.microsoft.com/office/2019/extlst" xmlns:r="http://schemas.openxmlformats.org/officeDocument/2006/relationships" xmlns:m="http://schemas.openxmlformats.org/officeDocument/2006/math" xmlns:v="urn:schemas-microsoft-com:vml" xmlns:wp14="http://schemas.microsoft.com/office/word/2010/wordprocessingDrawing" xmlns:wp="http://schemas.openxmlformats.org/drawingml/2006/wordprocessingDrawing" xmlns:w10="urn:schemas-microsoft-com:office:word" xmlns:w="http://schemas.openxmlformats.org/wordprocessingml/2006/main" xmlns:w14="http://schemas.microsoft.com/office/word/2010/wordml" xmlns:w15="http://schemas.microsoft.com/office/word/2012/wordml" xmlns:w16cex="http://schemas.microsoft.com/office/word/2018/wordml/cex" xmlns:w16cid="http://schemas.microsoft.com/office/word/2016/wordml/cid" xmlns:w16="http://schemas.microsoft.com/office/word/2018/wordml" xmlns:w16sdtdh="http://schemas.microsoft.com/office/word/2020/wordml/sdtdatahash" xmlns:w16se="http://schemas.microsoft.com/office/word/2015/wordml/symex" xmlns:wpg="http://schemas.microsoft.com/office/word/2010/wordprocessingGroup" xmlns:wpi="http://schemas.microsoft.com/office/word/2010/wordprocessingInk" xmlns:wne="http://schemas.microsoft.com/office/word/2006/wordml" xmlns:wps="http://schemas.microsoft.com/office/word/2010/wordprocessingShape" mc:Ignorable="w14 w15 w16se w16cid w16 w16cex w16sdtdh wp14">
   <w:body>
     <w:p>
       <w:r>
@@ -585,7 +585,7 @@
           <w:noProof/>
         </w:rPr>
         <w:drawing>
-          <wp:anchor distT="0" distB="0" distL="114300" distR="114300" simplePos="0" relativeHeight="251663360" behindDoc="0" locked="0" layoutInCell="1" allowOverlap="1" wp14:anchorId="104CE925" wp14:editId="52AE0AD0">
+          <wp:anchor distT="0" distB="0" distL="114300" distR="114300" simplePos="0" relativeHeight="251663360" behindDoc="0" locked="0" layoutInCell="1" allowOverlap="1" wp14:anchorId="104CE925" wp14:editId="7E661751">
             <wp:simplePos x="0" y="0"/>
             <wp:positionH relativeFrom="margin">
               <wp:align>left</wp:align>
@@ -754,10 +754,7 @@
         </w:tabs>
       </w:pPr>
       <w:r>
-        <w:t xml:space="preserve">Check </w:t>
-      </w:r>
-      <w:r>
-        <w:t>GitHub Conversation for Feedback</w:t>
+        <w:t>Check GitHub Conversation for Feedback</w:t>
       </w:r>
     </w:p>
     <w:p>
@@ -780,6 +777,9 @@
     </w:p>
     <w:p>
       <w:r>
+        <w:rPr>
+          <w:noProof/>
+        </w:rPr>
         <w:drawing>
           <wp:inline distT="0" distB="0" distL="0" distR="0" wp14:anchorId="4BAD1B91" wp14:editId="4590FCFA">
             <wp:extent cx="6645910" cy="1613535"/>
@@ -819,6 +819,9 @@
     </w:p>
     <w:p>
       <w:r>
+        <w:rPr>
+          <w:noProof/>
+        </w:rPr>
         <w:drawing>
           <wp:inline distT="0" distB="0" distL="0" distR="0" wp14:anchorId="39F4B910" wp14:editId="5E3E59DD">
             <wp:extent cx="6645910" cy="1249045"/>
@@ -874,6 +877,9 @@
     </w:p>
     <w:p>
       <w:r>
+        <w:rPr>
+          <w:noProof/>
+        </w:rPr>
         <w:drawing>
           <wp:inline distT="0" distB="0" distL="0" distR="0" wp14:anchorId="005BB2A3" wp14:editId="05DCE032">
             <wp:extent cx="6645910" cy="1008380"/>
@@ -938,6 +944,9 @@
     </w:p>
     <w:p>
       <w:r>
+        <w:rPr>
+          <w:noProof/>
+        </w:rPr>
         <w:drawing>
           <wp:inline distT="0" distB="0" distL="0" distR="0" wp14:anchorId="1F91E4DA" wp14:editId="5D37EB8F">
             <wp:extent cx="5826709" cy="1924050"/>
@@ -1061,6 +1070,9 @@
     </w:p>
     <w:p>
       <w:r>
+        <w:rPr>
+          <w:noProof/>
+        </w:rPr>
         <w:drawing>
           <wp:anchor distT="0" distB="0" distL="114300" distR="114300" simplePos="0" relativeHeight="251664384" behindDoc="0" locked="0" layoutInCell="1" allowOverlap="1" wp14:anchorId="324A8539" wp14:editId="0E01D46B">
             <wp:simplePos x="0" y="0"/>
@@ -1412,6 +1424,295 @@
     </w:p>
     <w:p>
       <w:r>
+        <w:t>When the use case is open, first thing</w:t>
+      </w:r>
+      <w:r>
+        <w:t>,</w:t>
+      </w:r>
+      <w:r>
+        <w:t xml:space="preserve"> </w:t>
+      </w:r>
+      <w:r>
+        <w:t xml:space="preserve">and the most important thing to check is whether there is an infinity number of files being changed. If </w:t>
+      </w:r>
+      <w:r>
+        <w:t xml:space="preserve">the request is for </w:t>
+      </w:r>
+      <w:r>
+        <w:t xml:space="preserve">an </w:t>
+      </w:r>
+      <w:r>
+        <w:t>infinity number of files</w:t>
+      </w:r>
+      <w:r>
+        <w:t xml:space="preserve"> </w:t>
+      </w:r>
+      <w:r>
+        <w:t>to be merged</w:t>
+      </w:r>
+      <w:r>
+        <w:t xml:space="preserve">, please do not approve this pull </w:t>
+      </w:r>
+      <w:r>
+        <w:t xml:space="preserve">request, and let the requestor know to review this and redo the pull again.  </w:t>
+      </w:r>
+    </w:p>
+    <w:p>
+      <w:r>
+        <w:rPr>
+          <w:noProof/>
+        </w:rPr>
+        <mc:AlternateContent>
+          <mc:Choice Requires="wps">
+            <w:drawing>
+              <wp:anchor distT="0" distB="0" distL="114300" distR="114300" simplePos="0" relativeHeight="251666432" behindDoc="0" locked="0" layoutInCell="1" allowOverlap="1" wp14:anchorId="314E78B0" wp14:editId="6812A5E1">
+                <wp:simplePos x="0" y="0"/>
+                <wp:positionH relativeFrom="column">
+                  <wp:posOffset>3316034</wp:posOffset>
+                </wp:positionH>
+                <wp:positionV relativeFrom="paragraph">
+                  <wp:posOffset>728915</wp:posOffset>
+                </wp:positionV>
+                <wp:extent cx="1449092" cy="425805"/>
+                <wp:effectExtent l="0" t="0" r="11430" b="19050"/>
+                <wp:wrapNone/>
+                <wp:docPr id="234011825" name="Oval 3"/>
+                <wp:cNvGraphicFramePr/>
+                <a:graphic xmlns:a="http://schemas.openxmlformats.org/drawingml/2006/main">
+                  <a:graphicData uri="http://schemas.microsoft.com/office/word/2010/wordprocessingShape">
+                    <wps:wsp>
+                      <wps:cNvSpPr/>
+                      <wps:spPr>
+                        <a:xfrm>
+                          <a:off x="0" y="0"/>
+                          <a:ext cx="1449092" cy="425805"/>
+                        </a:xfrm>
+                        <a:prstGeom prst="ellipse">
+                          <a:avLst/>
+                        </a:prstGeom>
+                        <a:noFill/>
+                        <a:ln>
+                          <a:solidFill>
+                            <a:srgbClr val="FF0000"/>
+                          </a:solidFill>
+                        </a:ln>
+                      </wps:spPr>
+                      <wps:style>
+                        <a:lnRef idx="2">
+                          <a:schemeClr val="accent1">
+                            <a:shade val="15000"/>
+                          </a:schemeClr>
+                        </a:lnRef>
+                        <a:fillRef idx="1">
+                          <a:schemeClr val="accent1"/>
+                        </a:fillRef>
+                        <a:effectRef idx="0">
+                          <a:schemeClr val="accent1"/>
+                        </a:effectRef>
+                        <a:fontRef idx="minor">
+                          <a:schemeClr val="lt1"/>
+                        </a:fontRef>
+                      </wps:style>
+                      <wps:bodyPr rot="0" spcFirstLastPara="0" vertOverflow="overflow" horzOverflow="overflow" vert="horz" wrap="square" lIns="91440" tIns="45720" rIns="91440" bIns="45720" numCol="1" spcCol="0" rtlCol="0" fromWordArt="0" anchor="ctr" anchorCtr="0" forceAA="0" compatLnSpc="1">
+                        <a:prstTxWarp prst="textNoShape">
+                          <a:avLst/>
+                        </a:prstTxWarp>
+                        <a:noAutofit/>
+                      </wps:bodyPr>
+                    </wps:wsp>
+                  </a:graphicData>
+                </a:graphic>
+                <wp14:sizeRelV relativeFrom="margin">
+                  <wp14:pctHeight>0</wp14:pctHeight>
+                </wp14:sizeRelV>
+              </wp:anchor>
+            </w:drawing>
+          </mc:Choice>
+          <mc:Fallback>
+            <w:pict>
+              <v:oval w14:anchorId="254A147B" id="Oval 3" o:spid="_x0000_s1026" style="position:absolute;margin-left:261.1pt;margin-top:57.4pt;width:114.1pt;height:33.55pt;z-index:251666432;visibility:visible;mso-wrap-style:square;mso-height-percent:0;mso-wrap-distance-left:9pt;mso-wrap-distance-top:0;mso-wrap-distance-right:9pt;mso-wrap-distance-bottom:0;mso-position-horizontal:absolute;mso-position-horizontal-relative:text;mso-position-vertical:absolute;mso-position-vertical-relative:text;mso-height-percent:0;mso-height-relative:margin;v-text-anchor:middle" o:gfxdata="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" filled="f" strokecolor="red" strokeweight="1pt">
+                <v:stroke joinstyle="miter"/>
+              </v:oval>
+            </w:pict>
+          </mc:Fallback>
+        </mc:AlternateContent>
+      </w:r>
+      <w:r>
+        <w:rPr>
+          <w:noProof/>
+        </w:rPr>
+        <mc:AlternateContent>
+          <mc:Choice Requires="wpi">
+            <w:drawing>
+              <wp:anchor distT="0" distB="0" distL="114300" distR="114300" simplePos="0" relativeHeight="251665408" behindDoc="0" locked="0" layoutInCell="1" allowOverlap="1" wp14:anchorId="6AD915C7" wp14:editId="55B626C1">
+                <wp:simplePos x="0" y="0"/>
+                <wp:positionH relativeFrom="column">
+                  <wp:posOffset>3539888</wp:posOffset>
+                </wp:positionH>
+                <wp:positionV relativeFrom="paragraph">
+                  <wp:posOffset>942878</wp:posOffset>
+                </wp:positionV>
+                <wp:extent cx="945720" cy="6840"/>
+                <wp:effectExtent l="88900" t="139700" r="83185" b="133350"/>
+                <wp:wrapNone/>
+                <wp:docPr id="1842470834" name="Ink 2"/>
+                <wp:cNvGraphicFramePr/>
+                <a:graphic xmlns:a="http://schemas.openxmlformats.org/drawingml/2006/main">
+                  <a:graphicData uri="http://schemas.microsoft.com/office/word/2010/wordprocessingInk">
+                    <w14:contentPart bwMode="auto" r:id="rId25">
+                      <w14:nvContentPartPr>
+                        <w14:cNvContentPartPr/>
+                      </w14:nvContentPartPr>
+                      <w14:xfrm>
+                        <a:off x="0" y="0"/>
+                        <a:ext cx="945720" cy="6840"/>
+                      </w14:xfrm>
+                    </w14:contentPart>
+                  </a:graphicData>
+                </a:graphic>
+              </wp:anchor>
+            </w:drawing>
+          </mc:Choice>
+          <mc:Fallback>
+            <w:pict>
+              <v:shapetype w14:anchorId="30362C60" id="_x0000_t75" coordsize="21600,21600" o:spt="75" o:preferrelative="t" path="m@4@5l@4@11@9@11@9@5xe" filled="f" stroked="f">
+                <v:stroke joinstyle="miter"/>
+                <v:formulas>
+                  <v:f eqn="if lineDrawn pixelLineWidth 0"/>
+                  <v:f eqn="sum @0 1 0"/>
+                  <v:f eqn="sum 0 0 @1"/>
+                  <v:f eqn="prod @2 1 2"/>
+                  <v:f eqn="prod @3 21600 pixelWidth"/>
+                  <v:f eqn="prod @3 21600 pixelHeight"/>
+                  <v:f eqn="sum @0 0 1"/>
+                  <v:f eqn="prod @6 1 2"/>
+                  <v:f eqn="prod @7 21600 pixelWidth"/>
+                  <v:f eqn="sum @8 21600 0"/>
+                  <v:f eqn="prod @7 21600 pixelHeight"/>
+                  <v:f eqn="sum @10 21600 0"/>
+                </v:formulas>
+                <v:path o:extrusionok="f" gradientshapeok="t" o:connecttype="rect"/>
+                <o:lock v:ext="edit" aspectratio="t"/>
+              </v:shapetype>
+              <v:shape id="Ink 2" o:spid="_x0000_s1026" type="#_x0000_t75" style="position:absolute;margin-left:274.5pt;margin-top:66.2pt;width:82.95pt;height:16.7pt;z-index:251665408;visibility:visible;mso-wrap-style:square;mso-wrap-distance-left:9pt;mso-wrap-distance-top:0;mso-wrap-distance-right:9pt;mso-wrap-distance-bottom:0;mso-position-horizontal:absolute;mso-position-horizontal-relative:text;mso-position-vertical:absolute;mso-position-vertical-relative:text" o:gfxdata="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">
+                <v:imagedata r:id="rId26" o:title=""/>
+              </v:shape>
+            </w:pict>
+          </mc:Fallback>
+        </mc:AlternateContent>
+      </w:r>
+      <w:r>
+        <w:rPr>
+          <w:noProof/>
+        </w:rPr>
+        <w:drawing>
+          <wp:inline distT="0" distB="0" distL="0" distR="0" wp14:anchorId="26F40296" wp14:editId="6297D602">
+            <wp:extent cx="5989916" cy="1177871"/>
+            <wp:effectExtent l="0" t="0" r="0" b="3810"/>
+            <wp:docPr id="2014962652" name="Picture 1" descr="A screenshot of a computer&#10;&#10;Description automatically generated"/>
+            <wp:cNvGraphicFramePr>
+              <a:graphicFrameLocks xmlns:a="http://schemas.openxmlformats.org/drawingml/2006/main" noChangeAspect="1"/>
+            </wp:cNvGraphicFramePr>
+            <a:graphic xmlns:a="http://schemas.openxmlformats.org/drawingml/2006/main">
+              <a:graphicData uri="http://schemas.openxmlformats.org/drawingml/2006/picture">
+                <pic:pic xmlns:pic="http://schemas.openxmlformats.org/drawingml/2006/picture">
+                  <pic:nvPicPr>
+                    <pic:cNvPr id="2014962652" name="Picture 1" descr="A screenshot of a computer&#10;&#10;Description automatically generated"/>
+                    <pic:cNvPicPr/>
+                  </pic:nvPicPr>
+                  <pic:blipFill rotWithShape="1">
+                    <a:blip r:embed="rId27">
+                      <a:extLst>
+                        <a:ext uri="{28A0092B-C50C-407E-A947-70E740481C1C}">
+                          <a14:useLocalDpi xmlns:a14="http://schemas.microsoft.com/office/drawing/2010/main" val="0"/>
+                        </a:ext>
+                      </a:extLst>
+                    </a:blip>
+                    <a:srcRect r="21528"/>
+                    <a:stretch/>
+                  </pic:blipFill>
+                  <pic:spPr bwMode="auto">
+                    <a:xfrm>
+                      <a:off x="0" y="0"/>
+                      <a:ext cx="6021873" cy="1184155"/>
+                    </a:xfrm>
+                    <a:prstGeom prst="rect">
+                      <a:avLst/>
+                    </a:prstGeom>
+                    <a:ln>
+                      <a:noFill/>
+                    </a:ln>
+                    <a:extLst>
+                      <a:ext uri="{53640926-AAD7-44D8-BBD7-CCE9431645EC}">
+                        <a14:shadowObscured xmlns:a14="http://schemas.microsoft.com/office/drawing/2010/main"/>
+                      </a:ext>
+                    </a:extLst>
+                  </pic:spPr>
+                </pic:pic>
+              </a:graphicData>
+            </a:graphic>
+          </wp:inline>
+        </w:drawing>
+      </w:r>
+    </w:p>
+    <w:p/>
+    <w:p>
+      <w:r>
+        <w:t xml:space="preserve">A correct pull should look like below, showing a reasonable number of files changed.  </w:t>
+      </w:r>
+    </w:p>
+    <w:p>
+      <w:r>
+        <w:rPr>
+          <w:noProof/>
+        </w:rPr>
+        <w:drawing>
+          <wp:inline distT="0" distB="0" distL="0" distR="0" wp14:anchorId="72A02218" wp14:editId="726E02A1">
+            <wp:extent cx="6550357" cy="829159"/>
+            <wp:effectExtent l="0" t="0" r="0" b="0"/>
+            <wp:docPr id="1435861678" name="Picture 1" descr="A screenshot of a computer&#10;&#10;Description automatically generated"/>
+            <wp:cNvGraphicFramePr>
+              <a:graphicFrameLocks xmlns:a="http://schemas.openxmlformats.org/drawingml/2006/main" noChangeAspect="1"/>
+            </wp:cNvGraphicFramePr>
+            <a:graphic xmlns:a="http://schemas.openxmlformats.org/drawingml/2006/main">
+              <a:graphicData uri="http://schemas.openxmlformats.org/drawingml/2006/picture">
+                <pic:pic xmlns:pic="http://schemas.openxmlformats.org/drawingml/2006/picture">
+                  <pic:nvPicPr>
+                    <pic:cNvPr id="1351159258" name="Picture 1" descr="A screenshot of a computer&#10;&#10;Description automatically generated"/>
+                    <pic:cNvPicPr/>
+                  </pic:nvPicPr>
+                  <pic:blipFill rotWithShape="1">
+                    <a:blip r:embed="rId28"/>
+                    <a:srcRect l="-1" t="-2" r="26251" b="61835"/>
+                    <a:stretch/>
+                  </pic:blipFill>
+                  <pic:spPr bwMode="auto">
+                    <a:xfrm>
+                      <a:off x="0" y="0"/>
+                      <a:ext cx="6718496" cy="850442"/>
+                    </a:xfrm>
+                    <a:prstGeom prst="rect">
+                      <a:avLst/>
+                    </a:prstGeom>
+                    <a:ln>
+                      <a:noFill/>
+                    </a:ln>
+                    <a:extLst>
+                      <a:ext uri="{53640926-AAD7-44D8-BBD7-CCE9431645EC}">
+                        <a14:shadowObscured xmlns:a14="http://schemas.microsoft.com/office/drawing/2010/main"/>
+                      </a:ext>
+                    </a:extLst>
+                  </pic:spPr>
+                </pic:pic>
+              </a:graphicData>
+            </a:graphic>
+          </wp:inline>
+        </w:drawing>
+      </w:r>
+    </w:p>
+    <w:p/>
+    <w:p>
+      <w:r>
         <w:t>When the use case is open, select the files changed tab.</w:t>
       </w:r>
       <w:r>
@@ -1424,7 +1725,15 @@
         <w:t xml:space="preserve"> alert</w:t>
       </w:r>
       <w:r>
-        <w:t>. In this case, select the three dots on the right hand side and go to view file.</w:t>
+        <w:t xml:space="preserve">. In this case, select the three dots on the </w:t>
+      </w:r>
+      <w:proofErr w:type="gramStart"/>
+      <w:r>
+        <w:t>right hand</w:t>
+      </w:r>
+      <w:proofErr w:type="gramEnd"/>
+      <w:r>
+        <w:t xml:space="preserve"> side and go to view file.</w:t>
       </w:r>
     </w:p>
     <w:p>
@@ -1448,7 +1757,7 @@
                     <pic:cNvPicPr/>
                   </pic:nvPicPr>
                   <pic:blipFill>
-                    <a:blip r:embed="rId25"/>
+                    <a:blip r:embed="rId28"/>
                     <a:stretch>
                       <a:fillRect/>
                     </a:stretch>
@@ -1473,11 +1782,6 @@
       <w:pPr>
         <w:pStyle w:val="Heading1"/>
       </w:pPr>
-    </w:p>
-    <w:p>
-      <w:pPr>
-        <w:pStyle w:val="Heading1"/>
-      </w:pPr>
       <w:r>
         <w:t>Things to check for in the “Preview” view:</w:t>
       </w:r>
@@ -1488,13 +1792,62 @@
           <w:noProof/>
         </w:rPr>
         <w:drawing>
-          <wp:anchor distT="0" distB="0" distL="114300" distR="114300" simplePos="0" relativeHeight="251659264" behindDoc="0" locked="0" layoutInCell="1" allowOverlap="1" wp14:anchorId="30584E15" wp14:editId="2935A1D3">
+          <wp:inline distT="0" distB="0" distL="0" distR="0" wp14:anchorId="3B99163A" wp14:editId="59C16760">
+            <wp:extent cx="5745978" cy="640135"/>
+            <wp:effectExtent l="0" t="0" r="7620" b="7620"/>
+            <wp:docPr id="721656594" name="Picture 1"/>
+            <wp:cNvGraphicFramePr>
+              <a:graphicFrameLocks xmlns:a="http://schemas.openxmlformats.org/drawingml/2006/main" noChangeAspect="1"/>
+            </wp:cNvGraphicFramePr>
+            <a:graphic xmlns:a="http://schemas.openxmlformats.org/drawingml/2006/main">
+              <a:graphicData uri="http://schemas.openxmlformats.org/drawingml/2006/picture">
+                <pic:pic xmlns:pic="http://schemas.openxmlformats.org/drawingml/2006/picture">
+                  <pic:nvPicPr>
+                    <pic:cNvPr id="721656594" name=""/>
+                    <pic:cNvPicPr/>
+                  </pic:nvPicPr>
+                  <pic:blipFill>
+                    <a:blip r:embed="rId29"/>
+                    <a:stretch>
+                      <a:fillRect/>
+                    </a:stretch>
+                  </pic:blipFill>
+                  <pic:spPr>
+                    <a:xfrm>
+                      <a:off x="0" y="0"/>
+                      <a:ext cx="5745978" cy="640135"/>
+                    </a:xfrm>
+                    <a:prstGeom prst="rect">
+                      <a:avLst/>
+                    </a:prstGeom>
+                  </pic:spPr>
+                </pic:pic>
+              </a:graphicData>
+            </a:graphic>
+          </wp:inline>
+        </w:drawing>
+      </w:r>
+    </w:p>
+    <w:p/>
+    <w:p/>
+    <w:p/>
+    <w:p/>
+    <w:p/>
+    <w:p/>
+    <w:p>
+      <w:r>
+        <w:rPr>
+          <w:noProof/>
+        </w:rPr>
+        <w:lastRenderedPageBreak/>
+        <w:drawing>
+          <wp:anchor distT="0" distB="0" distL="114300" distR="114300" simplePos="0" relativeHeight="251659264" behindDoc="0" locked="0" layoutInCell="1" allowOverlap="1" wp14:anchorId="30584E15" wp14:editId="3C822E61">
             <wp:simplePos x="0" y="0"/>
             <wp:positionH relativeFrom="margin">
               <wp:posOffset>3315970</wp:posOffset>
             </wp:positionH>
             <wp:positionV relativeFrom="paragraph">
-              <wp:posOffset>712470</wp:posOffset>
+              <wp:posOffset>170955</wp:posOffset>
             </wp:positionV>
             <wp:extent cx="2994660" cy="3096260"/>
             <wp:effectExtent l="0" t="0" r="0" b="8890"/>
@@ -1511,7 +1864,7 @@
                     <pic:cNvPicPr/>
                   </pic:nvPicPr>
                   <pic:blipFill rotWithShape="1">
-                    <a:blip r:embed="rId26">
+                    <a:blip r:embed="rId30">
                       <a:extLst>
                         <a:ext uri="{28A0092B-C50C-407E-A947-70E740481C1C}">
                           <a14:useLocalDpi xmlns:a14="http://schemas.microsoft.com/office/drawing/2010/main" val="0"/>
@@ -1550,48 +1903,7 @@
           </wp:anchor>
         </w:drawing>
       </w:r>
-      <w:r>
-        <w:rPr>
-          <w:noProof/>
-        </w:rPr>
-        <w:drawing>
-          <wp:inline distT="0" distB="0" distL="0" distR="0" wp14:anchorId="3B99163A" wp14:editId="7AF69438">
-            <wp:extent cx="5745978" cy="640135"/>
-            <wp:effectExtent l="0" t="0" r="7620" b="7620"/>
-            <wp:docPr id="721656594" name="Picture 1"/>
-            <wp:cNvGraphicFramePr>
-              <a:graphicFrameLocks xmlns:a="http://schemas.openxmlformats.org/drawingml/2006/main" noChangeAspect="1"/>
-            </wp:cNvGraphicFramePr>
-            <a:graphic xmlns:a="http://schemas.openxmlformats.org/drawingml/2006/main">
-              <a:graphicData uri="http://schemas.openxmlformats.org/drawingml/2006/picture">
-                <pic:pic xmlns:pic="http://schemas.openxmlformats.org/drawingml/2006/picture">
-                  <pic:nvPicPr>
-                    <pic:cNvPr id="721656594" name=""/>
-                    <pic:cNvPicPr/>
-                  </pic:nvPicPr>
-                  <pic:blipFill>
-                    <a:blip r:embed="rId27"/>
-                    <a:stretch>
-                      <a:fillRect/>
-                    </a:stretch>
-                  </pic:blipFill>
-                  <pic:spPr>
-                    <a:xfrm>
-                      <a:off x="0" y="0"/>
-                      <a:ext cx="5745978" cy="640135"/>
-                    </a:xfrm>
-                    <a:prstGeom prst="rect">
-                      <a:avLst/>
-                    </a:prstGeom>
-                  </pic:spPr>
-                </pic:pic>
-              </a:graphicData>
-            </a:graphic>
-          </wp:inline>
-        </w:drawing>
-      </w:r>
-    </w:p>
-    <w:p/>
+    </w:p>
     <w:p>
       <w:pPr>
         <w:rPr>
@@ -1674,7 +1986,7 @@
                     <pic:cNvPicPr/>
                   </pic:nvPicPr>
                   <pic:blipFill>
-                    <a:blip r:embed="rId28">
+                    <a:blip r:embed="rId31">
                       <a:extLst>
                         <a:ext uri="{28A0092B-C50C-407E-A947-70E740481C1C}">
                           <a14:useLocalDpi xmlns:a14="http://schemas.microsoft.com/office/drawing/2010/main" val="0"/>
@@ -1779,7 +2091,6 @@
           <w:b/>
           <w:bCs/>
         </w:rPr>
-        <w:lastRenderedPageBreak/>
         <w:t>Markdown style, c</w:t>
       </w:r>
       <w:r>
@@ -1807,7 +2118,7 @@
           <w:bCs/>
         </w:rPr>
       </w:pPr>
-      <w:hyperlink r:id="rId29" w:history="1">
+      <w:hyperlink r:id="rId32" w:history="1">
         <w:r>
           <w:rPr>
             <w:rStyle w:val="Hyperlink"/>
@@ -1881,7 +2192,7 @@
                     <pic:cNvPicPr/>
                   </pic:nvPicPr>
                   <pic:blipFill>
-                    <a:blip r:embed="rId30">
+                    <a:blip r:embed="rId33">
                       <a:extLst>
                         <a:ext uri="{28A0092B-C50C-407E-A947-70E740481C1C}">
                           <a14:useLocalDpi xmlns:a14="http://schemas.microsoft.com/office/drawing/2010/main" val="0"/>
@@ -2026,17 +2337,8 @@
       <w:pPr>
         <w:pStyle w:val="Heading1"/>
       </w:pPr>
-    </w:p>
-    <w:p>
-      <w:pPr>
-        <w:pStyle w:val="Heading1"/>
-      </w:pPr>
-    </w:p>
-    <w:p>
-      <w:pPr>
-        <w:pStyle w:val="Heading1"/>
-      </w:pPr>
-      <w:r>
+      <w:r>
+        <w:lastRenderedPageBreak/>
         <w:t>Things to check for in the “Code” view:</w:t>
       </w:r>
     </w:p>
@@ -2061,7 +2363,7 @@
                     <pic:cNvPicPr/>
                   </pic:nvPicPr>
                   <pic:blipFill>
-                    <a:blip r:embed="rId31"/>
+                    <a:blip r:embed="rId34"/>
                     <a:stretch>
                       <a:fillRect/>
                     </a:stretch>
@@ -2117,7 +2419,7 @@
                     <pic:cNvPicPr/>
                   </pic:nvPicPr>
                   <pic:blipFill>
-                    <a:blip r:embed="rId32">
+                    <a:blip r:embed="rId35">
                       <a:extLst>
                         <a:ext uri="{28A0092B-C50C-407E-A947-70E740481C1C}">
                           <a14:useLocalDpi xmlns:a14="http://schemas.microsoft.com/office/drawing/2010/main" val="0"/>
@@ -2180,7 +2482,6 @@
     <w:p/>
     <w:p/>
     <w:p/>
-    <w:p/>
     <w:p>
       <w:pPr>
         <w:pStyle w:val="Heading1"/>
@@ -2188,25 +2489,9 @@
     </w:p>
     <w:p>
       <w:pPr>
-        <w:rPr>
-          <w:rFonts w:asciiTheme="majorHAnsi" w:eastAsiaTheme="majorEastAsia" w:hAnsiTheme="majorHAnsi" w:cstheme="majorBidi"/>
-          <w:b/>
-          <w:bCs/>
-          <w:color w:val="203572"/>
-          <w:sz w:val="28"/>
-          <w:szCs w:val="28"/>
-        </w:rPr>
-      </w:pPr>
-      <w:r>
-        <w:br w:type="page"/>
-      </w:r>
-    </w:p>
-    <w:p>
-      <w:pPr>
         <w:pStyle w:val="Heading1"/>
       </w:pPr>
       <w:r>
-        <w:lastRenderedPageBreak/>
         <w:t>Troubleshooting viewing:</w:t>
       </w:r>
     </w:p>
@@ -2215,7 +2500,7 @@
       <w:r>
         <w:t xml:space="preserve">If the Use Case or parts of it (graphs, tables, folium maps) will not render on GitHub, copy the link from the GitHub and open in </w:t>
       </w:r>
-      <w:hyperlink r:id="rId33" w:history="1">
+      <w:hyperlink r:id="rId36" w:history="1">
         <w:r>
           <w:rPr>
             <w:rStyle w:val="Hyperlink"/>
@@ -2256,7 +2541,7 @@
                     <pic:cNvPicPr/>
                   </pic:nvPicPr>
                   <pic:blipFill>
-                    <a:blip r:embed="rId34"/>
+                    <a:blip r:embed="rId37"/>
                     <a:stretch>
                       <a:fillRect/>
                     </a:stretch>
@@ -2279,8 +2564,15 @@
     </w:p>
     <w:p/>
     <w:p/>
-    <w:p>
-      <w:r>
+    <w:p/>
+    <w:p/>
+    <w:p/>
+    <w:p/>
+    <w:p/>
+    <w:p/>
+    <w:p>
+      <w:r>
+        <w:lastRenderedPageBreak/>
         <w:t>C</w:t>
       </w:r>
       <w:r>
@@ -2324,7 +2616,7 @@
                     <pic:cNvPicPr/>
                   </pic:nvPicPr>
                   <pic:blipFill>
-                    <a:blip r:embed="rId35"/>
+                    <a:blip r:embed="rId38"/>
                     <a:stretch>
                       <a:fillRect/>
                     </a:stretch>
@@ -2350,7 +2642,7 @@
       <w:r>
         <w:t xml:space="preserve">Paste into </w:t>
       </w:r>
-      <w:hyperlink r:id="rId36" w:history="1">
+      <w:hyperlink r:id="rId39" w:history="1">
         <w:r>
           <w:rPr>
             <w:rStyle w:val="Hyperlink"/>
@@ -2388,7 +2680,7 @@
                     <pic:cNvPicPr/>
                   </pic:nvPicPr>
                   <pic:blipFill>
-                    <a:blip r:embed="rId37"/>
+                    <a:blip r:embed="rId40"/>
                     <a:stretch>
                       <a:fillRect/>
                     </a:stretch>
@@ -2427,7 +2719,7 @@
       <w:r>
         <w:t xml:space="preserve">Capstone Pull Requests: </w:t>
       </w:r>
-      <w:hyperlink r:id="rId38" w:history="1">
+      <w:hyperlink r:id="rId41" w:history="1">
         <w:r>
           <w:rPr>
             <w:rStyle w:val="Hyperlink"/>
@@ -2443,7 +2735,7 @@
       <w:r>
         <w:t xml:space="preserve">: </w:t>
       </w:r>
-      <w:hyperlink r:id="rId39" w:history="1">
+      <w:hyperlink r:id="rId42" w:history="1">
         <w:r>
           <w:rPr>
             <w:rStyle w:val="Hyperlink"/>
@@ -2476,8 +2768,13 @@
         <w:t>4</w:t>
       </w:r>
     </w:p>
+    <w:p>
+      <w:r>
+        <w:t>Katrine Chan, 2024 v2</w:t>
+      </w:r>
+    </w:p>
     <w:sectPr>
-      <w:headerReference w:type="default" r:id="rId40"/>
+      <w:headerReference w:type="default" r:id="rId43"/>
       <w:pgSz w:w="11906" w:h="16838"/>
       <w:pgMar w:top="720" w:right="720" w:bottom="720" w:left="720" w:header="709" w:footer="709" w:gutter="0"/>
       <w:cols w:space="708"/>
@@ -2488,7 +2785,7 @@
 </file>
 
 <file path=word/endnotes.xml><?xml version="1.0" encoding="utf-8"?>
-<w:endnotes xmlns:wpc="http://schemas.microsoft.com/office/word/2010/wordprocessingCanvas" xmlns:cx="http://schemas.microsoft.com/office/drawing/2014/chartex" xmlns:cx1="http://schemas.microsoft.com/office/drawing/2015/9/8/chartex" xmlns:cx2="http://schemas.microsoft.com/office/drawing/2015/10/21/chartex" xmlns:cx3="http://schemas.microsoft.com/office/drawing/2016/5/9/chartex" xmlns:cx4="http://schemas.microsoft.com/office/drawing/2016/5/10/chartex" xmlns:cx5="http://schemas.microsoft.com/office/drawing/2016/5/11/chartex" xmlns:cx6="http://schemas.microsoft.com/office/drawing/2016/5/12/chartex" xmlns:cx7="http://schemas.microsoft.com/office/drawing/2016/5/13/chartex" xmlns:cx8="http://schemas.microsoft.com/office/drawing/2016/5/14/chartex" xmlns:mc="http://schemas.openxmlformats.org/markup-compatibility/2006" xmlns:aink="http://schemas.microsoft.com/office/drawing/2016/ink" xmlns:am3d="http://schemas.microsoft.com/office/drawing/2017/model3d" xmlns:o="urn:schemas-microsoft-com:office:office" xmlns:oel="http://schemas.microsoft.com/office/2019/extlst" xmlns:r="http://schemas.openxmlformats.org/officeDocument/2006/relationships" xmlns:m="http://schemas.openxmlformats.org/officeDocument/2006/math" xmlns:v="urn:schemas-microsoft-com:vml" xmlns:wp14="http://schemas.microsoft.com/office/word/2010/wordprocessingDrawing" xmlns:wp="http://schemas.openxmlformats.org/drawingml/2006/wordprocessingDrawing" xmlns:w10="urn:schemas-microsoft-com:office:word" xmlns:w="http://schemas.openxmlformats.org/wordprocessingml/2006/main" xmlns:w14="http://schemas.microsoft.com/office/word/2010/wordml" xmlns:w15="http://schemas.microsoft.com/office/word/2012/wordml" xmlns:w16cex="http://schemas.microsoft.com/office/word/2018/wordml/cex" xmlns:w16cid="http://schemas.microsoft.com/office/word/2016/wordml/cid" xmlns:w16="http://schemas.microsoft.com/office/word/2018/wordml" xmlns:w16du="http://schemas.microsoft.com/office/word/2023/wordml/word16du" xmlns:w16sdtdh="http://schemas.microsoft.com/office/word/2020/wordml/sdtdatahash" xmlns:w16se="http://schemas.microsoft.com/office/word/2015/wordml/symex" xmlns:wpg="http://schemas.microsoft.com/office/word/2010/wordprocessingGroup" xmlns:wpi="http://schemas.microsoft.com/office/word/2010/wordprocessingInk" xmlns:wne="http://schemas.microsoft.com/office/word/2006/wordml" xmlns:wps="http://schemas.microsoft.com/office/word/2010/wordprocessingShape" mc:Ignorable="w14 w15 w16se w16cid w16 w16cex w16sdtdh w16du wp14">
+<w:endnotes xmlns:wpc="http://schemas.microsoft.com/office/word/2010/wordprocessingCanvas" xmlns:cx="http://schemas.microsoft.com/office/drawing/2014/chartex" xmlns:cx1="http://schemas.microsoft.com/office/drawing/2015/9/8/chartex" xmlns:cx2="http://schemas.microsoft.com/office/drawing/2015/10/21/chartex" xmlns:cx3="http://schemas.microsoft.com/office/drawing/2016/5/9/chartex" xmlns:cx4="http://schemas.microsoft.com/office/drawing/2016/5/10/chartex" xmlns:cx5="http://schemas.microsoft.com/office/drawing/2016/5/11/chartex" xmlns:cx6="http://schemas.microsoft.com/office/drawing/2016/5/12/chartex" xmlns:cx7="http://schemas.microsoft.com/office/drawing/2016/5/13/chartex" xmlns:cx8="http://schemas.microsoft.com/office/drawing/2016/5/14/chartex" xmlns:mc="http://schemas.openxmlformats.org/markup-compatibility/2006" xmlns:aink="http://schemas.microsoft.com/office/drawing/2016/ink" xmlns:am3d="http://schemas.microsoft.com/office/drawing/2017/model3d" xmlns:o="urn:schemas-microsoft-com:office:office" xmlns:oel="http://schemas.microsoft.com/office/2019/extlst" xmlns:r="http://schemas.openxmlformats.org/officeDocument/2006/relationships" xmlns:m="http://schemas.openxmlformats.org/officeDocument/2006/math" xmlns:v="urn:schemas-microsoft-com:vml" xmlns:wp14="http://schemas.microsoft.com/office/word/2010/wordprocessingDrawing" xmlns:wp="http://schemas.openxmlformats.org/drawingml/2006/wordprocessingDrawing" xmlns:w10="urn:schemas-microsoft-com:office:word" xmlns:w="http://schemas.openxmlformats.org/wordprocessingml/2006/main" xmlns:w14="http://schemas.microsoft.com/office/word/2010/wordml" xmlns:w15="http://schemas.microsoft.com/office/word/2012/wordml" xmlns:w16cex="http://schemas.microsoft.com/office/word/2018/wordml/cex" xmlns:w16cid="http://schemas.microsoft.com/office/word/2016/wordml/cid" xmlns:w16="http://schemas.microsoft.com/office/word/2018/wordml" xmlns:w16sdtdh="http://schemas.microsoft.com/office/word/2020/wordml/sdtdatahash" xmlns:w16se="http://schemas.microsoft.com/office/word/2015/wordml/symex" xmlns:wpg="http://schemas.microsoft.com/office/word/2010/wordprocessingGroup" xmlns:wpi="http://schemas.microsoft.com/office/word/2010/wordprocessingInk" xmlns:wne="http://schemas.microsoft.com/office/word/2006/wordml" xmlns:wps="http://schemas.microsoft.com/office/word/2010/wordprocessingShape" mc:Ignorable="w14 w15 w16se w16cid w16 w16cex w16sdtdh wp14">
   <w:endnote w:type="separator" w:id="-1">
     <w:p>
       <w:pPr>
@@ -2513,7 +2810,7 @@
 </file>
 
 <file path=word/footnotes.xml><?xml version="1.0" encoding="utf-8"?>
-<w:footnotes xmlns:wpc="http://schemas.microsoft.com/office/word/2010/wordprocessingCanvas" xmlns:cx="http://schemas.microsoft.com/office/drawing/2014/chartex" xmlns:cx1="http://schemas.microsoft.com/office/drawing/2015/9/8/chartex" xmlns:cx2="http://schemas.microsoft.com/office/drawing/2015/10/21/chartex" xmlns:cx3="http://schemas.microsoft.com/office/drawing/2016/5/9/chartex" xmlns:cx4="http://schemas.microsoft.com/office/drawing/2016/5/10/chartex" xmlns:cx5="http://schemas.microsoft.com/office/drawing/2016/5/11/chartex" xmlns:cx6="http://schemas.microsoft.com/office/drawing/2016/5/12/chartex" xmlns:cx7="http://schemas.microsoft.com/office/drawing/2016/5/13/chartex" xmlns:cx8="http://schemas.microsoft.com/office/drawing/2016/5/14/chartex" xmlns:mc="http://schemas.openxmlformats.org/markup-compatibility/2006" xmlns:aink="http://schemas.microsoft.com/office/drawing/2016/ink" xmlns:am3d="http://schemas.microsoft.com/office/drawing/2017/model3d" xmlns:o="urn:schemas-microsoft-com:office:office" xmlns:oel="http://schemas.microsoft.com/office/2019/extlst" xmlns:r="http://schemas.openxmlformats.org/officeDocument/2006/relationships" xmlns:m="http://schemas.openxmlformats.org/officeDocument/2006/math" xmlns:v="urn:schemas-microsoft-com:vml" xmlns:wp14="http://schemas.microsoft.com/office/word/2010/wordprocessingDrawing" xmlns:wp="http://schemas.openxmlformats.org/drawingml/2006/wordprocessingDrawing" xmlns:w10="urn:schemas-microsoft-com:office:word" xmlns:w="http://schemas.openxmlformats.org/wordprocessingml/2006/main" xmlns:w14="http://schemas.microsoft.com/office/word/2010/wordml" xmlns:w15="http://schemas.microsoft.com/office/word/2012/wordml" xmlns:w16cex="http://schemas.microsoft.com/office/word/2018/wordml/cex" xmlns:w16cid="http://schemas.microsoft.com/office/word/2016/wordml/cid" xmlns:w16="http://schemas.microsoft.com/office/word/2018/wordml" xmlns:w16du="http://schemas.microsoft.com/office/word/2023/wordml/word16du" xmlns:w16sdtdh="http://schemas.microsoft.com/office/word/2020/wordml/sdtdatahash" xmlns:w16se="http://schemas.microsoft.com/office/word/2015/wordml/symex" xmlns:wpg="http://schemas.microsoft.com/office/word/2010/wordprocessingGroup" xmlns:wpi="http://schemas.microsoft.com/office/word/2010/wordprocessingInk" xmlns:wne="http://schemas.microsoft.com/office/word/2006/wordml" xmlns:wps="http://schemas.microsoft.com/office/word/2010/wordprocessingShape" mc:Ignorable="w14 w15 w16se w16cid w16 w16cex w16sdtdh w16du wp14">
+<w:footnotes xmlns:wpc="http://schemas.microsoft.com/office/word/2010/wordprocessingCanvas" xmlns:cx="http://schemas.microsoft.com/office/drawing/2014/chartex" xmlns:cx1="http://schemas.microsoft.com/office/drawing/2015/9/8/chartex" xmlns:cx2="http://schemas.microsoft.com/office/drawing/2015/10/21/chartex" xmlns:cx3="http://schemas.microsoft.com/office/drawing/2016/5/9/chartex" xmlns:cx4="http://schemas.microsoft.com/office/drawing/2016/5/10/chartex" xmlns:cx5="http://schemas.microsoft.com/office/drawing/2016/5/11/chartex" xmlns:cx6="http://schemas.microsoft.com/office/drawing/2016/5/12/chartex" xmlns:cx7="http://schemas.microsoft.com/office/drawing/2016/5/13/chartex" xmlns:cx8="http://schemas.microsoft.com/office/drawing/2016/5/14/chartex" xmlns:mc="http://schemas.openxmlformats.org/markup-compatibility/2006" xmlns:aink="http://schemas.microsoft.com/office/drawing/2016/ink" xmlns:am3d="http://schemas.microsoft.com/office/drawing/2017/model3d" xmlns:o="urn:schemas-microsoft-com:office:office" xmlns:oel="http://schemas.microsoft.com/office/2019/extlst" xmlns:r="http://schemas.openxmlformats.org/officeDocument/2006/relationships" xmlns:m="http://schemas.openxmlformats.org/officeDocument/2006/math" xmlns:v="urn:schemas-microsoft-com:vml" xmlns:wp14="http://schemas.microsoft.com/office/word/2010/wordprocessingDrawing" xmlns:wp="http://schemas.openxmlformats.org/drawingml/2006/wordprocessingDrawing" xmlns:w10="urn:schemas-microsoft-com:office:word" xmlns:w="http://schemas.openxmlformats.org/wordprocessingml/2006/main" xmlns:w14="http://schemas.microsoft.com/office/word/2010/wordml" xmlns:w15="http://schemas.microsoft.com/office/word/2012/wordml" xmlns:w16cex="http://schemas.microsoft.com/office/word/2018/wordml/cex" xmlns:w16cid="http://schemas.microsoft.com/office/word/2016/wordml/cid" xmlns:w16="http://schemas.microsoft.com/office/word/2018/wordml" xmlns:w16sdtdh="http://schemas.microsoft.com/office/word/2020/wordml/sdtdatahash" xmlns:w16se="http://schemas.microsoft.com/office/word/2015/wordml/symex" xmlns:wpg="http://schemas.microsoft.com/office/word/2010/wordprocessingGroup" xmlns:wpi="http://schemas.microsoft.com/office/word/2010/wordprocessingInk" xmlns:wne="http://schemas.microsoft.com/office/word/2006/wordml" xmlns:wps="http://schemas.microsoft.com/office/word/2010/wordprocessingShape" mc:Ignorable="w14 w15 w16se w16cid w16 w16cex w16sdtdh wp14">
   <w:footnote w:type="separator" w:id="-1">
     <w:p>
       <w:pPr>
@@ -2538,7 +2835,7 @@
 </file>
 
 <file path=word/header1.xml><?xml version="1.0" encoding="utf-8"?>
-<w:hdr xmlns:wpc="http://schemas.microsoft.com/office/word/2010/wordprocessingCanvas" xmlns:cx="http://schemas.microsoft.com/office/drawing/2014/chartex" xmlns:cx1="http://schemas.microsoft.com/office/drawing/2015/9/8/chartex" xmlns:cx2="http://schemas.microsoft.com/office/drawing/2015/10/21/chartex" xmlns:cx3="http://schemas.microsoft.com/office/drawing/2016/5/9/chartex" xmlns:cx4="http://schemas.microsoft.com/office/drawing/2016/5/10/chartex" xmlns:cx5="http://schemas.microsoft.com/office/drawing/2016/5/11/chartex" xmlns:cx6="http://schemas.microsoft.com/office/drawing/2016/5/12/chartex" xmlns:cx7="http://schemas.microsoft.com/office/drawing/2016/5/13/chartex" xmlns:cx8="http://schemas.microsoft.com/office/drawing/2016/5/14/chartex" xmlns:mc="http://schemas.openxmlformats.org/markup-compatibility/2006" xmlns:aink="http://schemas.microsoft.com/office/drawing/2016/ink" xmlns:am3d="http://schemas.microsoft.com/office/drawing/2017/model3d" xmlns:o="urn:schemas-microsoft-com:office:office" xmlns:oel="http://schemas.microsoft.com/office/2019/extlst" xmlns:r="http://schemas.openxmlformats.org/officeDocument/2006/relationships" xmlns:m="http://schemas.openxmlformats.org/officeDocument/2006/math" xmlns:v="urn:schemas-microsoft-com:vml" xmlns:wp14="http://schemas.microsoft.com/office/word/2010/wordprocessingDrawing" xmlns:wp="http://schemas.openxmlformats.org/drawingml/2006/wordprocessingDrawing" xmlns:w10="urn:schemas-microsoft-com:office:word" xmlns:w="http://schemas.openxmlformats.org/wordprocessingml/2006/main" xmlns:w14="http://schemas.microsoft.com/office/word/2010/wordml" xmlns:w15="http://schemas.microsoft.com/office/word/2012/wordml" xmlns:w16cex="http://schemas.microsoft.com/office/word/2018/wordml/cex" xmlns:w16cid="http://schemas.microsoft.com/office/word/2016/wordml/cid" xmlns:w16="http://schemas.microsoft.com/office/word/2018/wordml" xmlns:w16du="http://schemas.microsoft.com/office/word/2023/wordml/word16du" xmlns:w16sdtdh="http://schemas.microsoft.com/office/word/2020/wordml/sdtdatahash" xmlns:w16se="http://schemas.microsoft.com/office/word/2015/wordml/symex" xmlns:wpg="http://schemas.microsoft.com/office/word/2010/wordprocessingGroup" xmlns:wpi="http://schemas.microsoft.com/office/word/2010/wordprocessingInk" xmlns:wne="http://schemas.microsoft.com/office/word/2006/wordml" xmlns:wps="http://schemas.microsoft.com/office/word/2010/wordprocessingShape" mc:Ignorable="w14 w15 w16se w16cid w16 w16cex w16sdtdh w16du wp14">
+<w:hdr xmlns:wpc="http://schemas.microsoft.com/office/word/2010/wordprocessingCanvas" xmlns:cx="http://schemas.microsoft.com/office/drawing/2014/chartex" xmlns:cx1="http://schemas.microsoft.com/office/drawing/2015/9/8/chartex" xmlns:cx2="http://schemas.microsoft.com/office/drawing/2015/10/21/chartex" xmlns:cx3="http://schemas.microsoft.com/office/drawing/2016/5/9/chartex" xmlns:cx4="http://schemas.microsoft.com/office/drawing/2016/5/10/chartex" xmlns:cx5="http://schemas.microsoft.com/office/drawing/2016/5/11/chartex" xmlns:cx6="http://schemas.microsoft.com/office/drawing/2016/5/12/chartex" xmlns:cx7="http://schemas.microsoft.com/office/drawing/2016/5/13/chartex" xmlns:cx8="http://schemas.microsoft.com/office/drawing/2016/5/14/chartex" xmlns:mc="http://schemas.openxmlformats.org/markup-compatibility/2006" xmlns:aink="http://schemas.microsoft.com/office/drawing/2016/ink" xmlns:am3d="http://schemas.microsoft.com/office/drawing/2017/model3d" xmlns:o="urn:schemas-microsoft-com:office:office" xmlns:oel="http://schemas.microsoft.com/office/2019/extlst" xmlns:r="http://schemas.openxmlformats.org/officeDocument/2006/relationships" xmlns:m="http://schemas.openxmlformats.org/officeDocument/2006/math" xmlns:v="urn:schemas-microsoft-com:vml" xmlns:wp14="http://schemas.microsoft.com/office/word/2010/wordprocessingDrawing" xmlns:wp="http://schemas.openxmlformats.org/drawingml/2006/wordprocessingDrawing" xmlns:w10="urn:schemas-microsoft-com:office:word" xmlns:w="http://schemas.openxmlformats.org/wordprocessingml/2006/main" xmlns:w14="http://schemas.microsoft.com/office/word/2010/wordml" xmlns:w15="http://schemas.microsoft.com/office/word/2012/wordml" xmlns:w16cex="http://schemas.microsoft.com/office/word/2018/wordml/cex" xmlns:w16cid="http://schemas.microsoft.com/office/word/2016/wordml/cid" xmlns:w16="http://schemas.microsoft.com/office/word/2018/wordml" xmlns:w16sdtdh="http://schemas.microsoft.com/office/word/2020/wordml/sdtdatahash" xmlns:w16se="http://schemas.microsoft.com/office/word/2015/wordml/symex" xmlns:wpg="http://schemas.microsoft.com/office/word/2010/wordprocessingGroup" xmlns:wpi="http://schemas.microsoft.com/office/word/2010/wordprocessingInk" xmlns:wne="http://schemas.microsoft.com/office/word/2006/wordml" xmlns:wps="http://schemas.microsoft.com/office/word/2010/wordprocessingShape" mc:Ignorable="w14 w15 w16se w16cid w16 w16cex w16sdtdh wp14">
   <w:p>
     <w:pPr>
       <w:pStyle w:val="Header"/>
@@ -2601,7 +2898,7 @@
 </file>
 
 <file path=word/numbering.xml><?xml version="1.0" encoding="utf-8"?>
-<w:numbering xmlns:wpc="http://schemas.microsoft.com/office/word/2010/wordprocessingCanvas" xmlns:cx="http://schemas.microsoft.com/office/drawing/2014/chartex" xmlns:cx1="http://schemas.microsoft.com/office/drawing/2015/9/8/chartex" xmlns:cx2="http://schemas.microsoft.com/office/drawing/2015/10/21/chartex" xmlns:cx3="http://schemas.microsoft.com/office/drawing/2016/5/9/chartex" xmlns:cx4="http://schemas.microsoft.com/office/drawing/2016/5/10/chartex" xmlns:cx5="http://schemas.microsoft.com/office/drawing/2016/5/11/chartex" xmlns:cx6="http://schemas.microsoft.com/office/drawing/2016/5/12/chartex" xmlns:cx7="http://schemas.microsoft.com/office/drawing/2016/5/13/chartex" xmlns:cx8="http://schemas.microsoft.com/office/drawing/2016/5/14/chartex" xmlns:mc="http://schemas.openxmlformats.org/markup-compatibility/2006" xmlns:aink="http://schemas.microsoft.com/office/drawing/2016/ink" xmlns:am3d="http://schemas.microsoft.com/office/drawing/2017/model3d" xmlns:o="urn:schemas-microsoft-com:office:office" xmlns:oel="http://schemas.microsoft.com/office/2019/extlst" xmlns:r="http://schemas.openxmlformats.org/officeDocument/2006/relationships" xmlns:m="http://schemas.openxmlformats.org/officeDocument/2006/math" xmlns:v="urn:schemas-microsoft-com:vml" xmlns:wp14="http://schemas.microsoft.com/office/word/2010/wordprocessingDrawing" xmlns:wp="http://schemas.openxmlformats.org/drawingml/2006/wordprocessingDrawing" xmlns:w10="urn:schemas-microsoft-com:office:word" xmlns:w="http://schemas.openxmlformats.org/wordprocessingml/2006/main" xmlns:w14="http://schemas.microsoft.com/office/word/2010/wordml" xmlns:w15="http://schemas.microsoft.com/office/word/2012/wordml" xmlns:w16cex="http://schemas.microsoft.com/office/word/2018/wordml/cex" xmlns:w16cid="http://schemas.microsoft.com/office/word/2016/wordml/cid" xmlns:w16="http://schemas.microsoft.com/office/word/2018/wordml" xmlns:w16du="http://schemas.microsoft.com/office/word/2023/wordml/word16du" xmlns:w16sdtdh="http://schemas.microsoft.com/office/word/2020/wordml/sdtdatahash" xmlns:w16se="http://schemas.microsoft.com/office/word/2015/wordml/symex" xmlns:wpg="http://schemas.microsoft.com/office/word/2010/wordprocessingGroup" xmlns:wpi="http://schemas.microsoft.com/office/word/2010/wordprocessingInk" xmlns:wne="http://schemas.microsoft.com/office/word/2006/wordml" xmlns:wps="http://schemas.microsoft.com/office/word/2010/wordprocessingShape" mc:Ignorable="w14 w15 w16se w16cid w16 w16cex w16sdtdh w16du wp14">
+<w:numbering xmlns:wpc="http://schemas.microsoft.com/office/word/2010/wordprocessingCanvas" xmlns:cx="http://schemas.microsoft.com/office/drawing/2014/chartex" xmlns:cx1="http://schemas.microsoft.com/office/drawing/2015/9/8/chartex" xmlns:cx2="http://schemas.microsoft.com/office/drawing/2015/10/21/chartex" xmlns:cx3="http://schemas.microsoft.com/office/drawing/2016/5/9/chartex" xmlns:cx4="http://schemas.microsoft.com/office/drawing/2016/5/10/chartex" xmlns:cx5="http://schemas.microsoft.com/office/drawing/2016/5/11/chartex" xmlns:cx6="http://schemas.microsoft.com/office/drawing/2016/5/12/chartex" xmlns:cx7="http://schemas.microsoft.com/office/drawing/2016/5/13/chartex" xmlns:cx8="http://schemas.microsoft.com/office/drawing/2016/5/14/chartex" xmlns:mc="http://schemas.openxmlformats.org/markup-compatibility/2006" xmlns:aink="http://schemas.microsoft.com/office/drawing/2016/ink" xmlns:am3d="http://schemas.microsoft.com/office/drawing/2017/model3d" xmlns:o="urn:schemas-microsoft-com:office:office" xmlns:oel="http://schemas.microsoft.com/office/2019/extlst" xmlns:r="http://schemas.openxmlformats.org/officeDocument/2006/relationships" xmlns:m="http://schemas.openxmlformats.org/officeDocument/2006/math" xmlns:v="urn:schemas-microsoft-com:vml" xmlns:wp14="http://schemas.microsoft.com/office/word/2010/wordprocessingDrawing" xmlns:wp="http://schemas.openxmlformats.org/drawingml/2006/wordprocessingDrawing" xmlns:w10="urn:schemas-microsoft-com:office:word" xmlns:w="http://schemas.openxmlformats.org/wordprocessingml/2006/main" xmlns:w14="http://schemas.microsoft.com/office/word/2010/wordml" xmlns:w15="http://schemas.microsoft.com/office/word/2012/wordml" xmlns:w16cex="http://schemas.microsoft.com/office/word/2018/wordml/cex" xmlns:w16cid="http://schemas.microsoft.com/office/word/2016/wordml/cid" xmlns:w16="http://schemas.microsoft.com/office/word/2018/wordml" xmlns:w16sdtdh="http://schemas.microsoft.com/office/word/2020/wordml/sdtdatahash" xmlns:w16se="http://schemas.microsoft.com/office/word/2015/wordml/symex" xmlns:wpg="http://schemas.microsoft.com/office/word/2010/wordprocessingGroup" xmlns:wpi="http://schemas.microsoft.com/office/word/2010/wordprocessingInk" xmlns:wne="http://schemas.microsoft.com/office/word/2006/wordml" xmlns:wps="http://schemas.microsoft.com/office/word/2010/wordprocessingShape" mc:Ignorable="w14 w15 w16se w16cid w16 w16cex w16sdtdh wp14">
   <w:abstractNum w:abstractNumId="0" w15:restartNumberingAfterBreak="0">
     <w:nsid w:val="1D631950"/>
     <w:multiLevelType w:val="hybridMultilevel"/>
@@ -2953,7 +3250,7 @@
 </file>
 
 <file path=word/styles.xml><?xml version="1.0" encoding="utf-8"?>
-<w:styles xmlns:mc="http://schemas.openxmlformats.org/markup-compatibility/2006" xmlns:r="http://schemas.openxmlformats.org/officeDocument/2006/relationships" xmlns:w="http://schemas.openxmlformats.org/wordprocessingml/2006/main" xmlns:w14="http://schemas.microsoft.com/office/word/2010/wordml" xmlns:w15="http://schemas.microsoft.com/office/word/2012/wordml" xmlns:w16cex="http://schemas.microsoft.com/office/word/2018/wordml/cex" xmlns:w16cid="http://schemas.microsoft.com/office/word/2016/wordml/cid" xmlns:w16="http://schemas.microsoft.com/office/word/2018/wordml" xmlns:w16du="http://schemas.microsoft.com/office/word/2023/wordml/word16du" xmlns:w16sdtdh="http://schemas.microsoft.com/office/word/2020/wordml/sdtdatahash" xmlns:w16se="http://schemas.microsoft.com/office/word/2015/wordml/symex" mc:Ignorable="w14 w15 w16se w16cid w16 w16cex w16sdtdh w16du">
+<w:styles xmlns:mc="http://schemas.openxmlformats.org/markup-compatibility/2006" xmlns:r="http://schemas.openxmlformats.org/officeDocument/2006/relationships" xmlns:w="http://schemas.openxmlformats.org/wordprocessingml/2006/main" xmlns:w14="http://schemas.microsoft.com/office/word/2010/wordml" xmlns:w15="http://schemas.microsoft.com/office/word/2012/wordml" xmlns:w16cex="http://schemas.microsoft.com/office/word/2018/wordml/cex" xmlns:w16cid="http://schemas.microsoft.com/office/word/2016/wordml/cid" xmlns:w16="http://schemas.microsoft.com/office/word/2018/wordml" xmlns:w16sdtdh="http://schemas.microsoft.com/office/word/2020/wordml/sdtdatahash" xmlns:w16se="http://schemas.microsoft.com/office/word/2015/wordml/symex" mc:Ignorable="w14 w15 w16se w16cid w16 w16cex w16sdtdh">
   <w:docDefaults>
     <w:rPrDefault>
       <w:rPr>
@@ -3764,7 +4061,7 @@
 </file>
 
 <file path=word/glossary/document.xml><?xml version="1.0" encoding="utf-8"?>
-<w:glossaryDocument xmlns:wpc="http://schemas.microsoft.com/office/word/2010/wordprocessingCanvas" xmlns:cx="http://schemas.microsoft.com/office/drawing/2014/chartex" xmlns:cx1="http://schemas.microsoft.com/office/drawing/2015/9/8/chartex" xmlns:cx2="http://schemas.microsoft.com/office/drawing/2015/10/21/chartex" xmlns:cx3="http://schemas.microsoft.com/office/drawing/2016/5/9/chartex" xmlns:cx4="http://schemas.microsoft.com/office/drawing/2016/5/10/chartex" xmlns:cx5="http://schemas.microsoft.com/office/drawing/2016/5/11/chartex" xmlns:cx6="http://schemas.microsoft.com/office/drawing/2016/5/12/chartex" xmlns:cx7="http://schemas.microsoft.com/office/drawing/2016/5/13/chartex" xmlns:cx8="http://schemas.microsoft.com/office/drawing/2016/5/14/chartex" xmlns:mc="http://schemas.openxmlformats.org/markup-compatibility/2006" xmlns:aink="http://schemas.microsoft.com/office/drawing/2016/ink" xmlns:am3d="http://schemas.microsoft.com/office/drawing/2017/model3d" xmlns:o="urn:schemas-microsoft-com:office:office" xmlns:oel="http://schemas.microsoft.com/office/2019/extlst" xmlns:r="http://schemas.openxmlformats.org/officeDocument/2006/relationships" xmlns:m="http://schemas.openxmlformats.org/officeDocument/2006/math" xmlns:v="urn:schemas-microsoft-com:vml" xmlns:wp14="http://schemas.microsoft.com/office/word/2010/wordprocessingDrawing" xmlns:wp="http://schemas.openxmlformats.org/drawingml/2006/wordprocessingDrawing" xmlns:w10="urn:schemas-microsoft-com:office:word" xmlns:w="http://schemas.openxmlformats.org/wordprocessingml/2006/main" xmlns:w14="http://schemas.microsoft.com/office/word/2010/wordml" xmlns:w15="http://schemas.microsoft.com/office/word/2012/wordml" xmlns:w16cex="http://schemas.microsoft.com/office/word/2018/wordml/cex" xmlns:w16cid="http://schemas.microsoft.com/office/word/2016/wordml/cid" xmlns:w16="http://schemas.microsoft.com/office/word/2018/wordml" xmlns:w16du="http://schemas.microsoft.com/office/word/2023/wordml/word16du" xmlns:w16sdtdh="http://schemas.microsoft.com/office/word/2020/wordml/sdtdatahash" xmlns:w16se="http://schemas.microsoft.com/office/word/2015/wordml/symex" xmlns:wpg="http://schemas.microsoft.com/office/word/2010/wordprocessingGroup" xmlns:wpi="http://schemas.microsoft.com/office/word/2010/wordprocessingInk" xmlns:wne="http://schemas.microsoft.com/office/word/2006/wordml" xmlns:wps="http://schemas.microsoft.com/office/word/2010/wordprocessingShape" mc:Ignorable="w14 w15 w16se w16cid w16 w16cex w16sdtdh w16du wp14">
+<w:glossaryDocument xmlns:wpc="http://schemas.microsoft.com/office/word/2010/wordprocessingCanvas" xmlns:cx="http://schemas.microsoft.com/office/drawing/2014/chartex" xmlns:cx1="http://schemas.microsoft.com/office/drawing/2015/9/8/chartex" xmlns:cx2="http://schemas.microsoft.com/office/drawing/2015/10/21/chartex" xmlns:cx3="http://schemas.microsoft.com/office/drawing/2016/5/9/chartex" xmlns:cx4="http://schemas.microsoft.com/office/drawing/2016/5/10/chartex" xmlns:cx5="http://schemas.microsoft.com/office/drawing/2016/5/11/chartex" xmlns:cx6="http://schemas.microsoft.com/office/drawing/2016/5/12/chartex" xmlns:cx7="http://schemas.microsoft.com/office/drawing/2016/5/13/chartex" xmlns:cx8="http://schemas.microsoft.com/office/drawing/2016/5/14/chartex" xmlns:mc="http://schemas.openxmlformats.org/markup-compatibility/2006" xmlns:aink="http://schemas.microsoft.com/office/drawing/2016/ink" xmlns:am3d="http://schemas.microsoft.com/office/drawing/2017/model3d" xmlns:o="urn:schemas-microsoft-com:office:office" xmlns:oel="http://schemas.microsoft.com/office/2019/extlst" xmlns:r="http://schemas.openxmlformats.org/officeDocument/2006/relationships" xmlns:m="http://schemas.openxmlformats.org/officeDocument/2006/math" xmlns:v="urn:schemas-microsoft-com:vml" xmlns:wp14="http://schemas.microsoft.com/office/word/2010/wordprocessingDrawing" xmlns:wp="http://schemas.openxmlformats.org/drawingml/2006/wordprocessingDrawing" xmlns:w10="urn:schemas-microsoft-com:office:word" xmlns:w="http://schemas.openxmlformats.org/wordprocessingml/2006/main" xmlns:w14="http://schemas.microsoft.com/office/word/2010/wordml" xmlns:w15="http://schemas.microsoft.com/office/word/2012/wordml" xmlns:w16cex="http://schemas.microsoft.com/office/word/2018/wordml/cex" xmlns:w16cid="http://schemas.microsoft.com/office/word/2016/wordml/cid" xmlns:w16="http://schemas.microsoft.com/office/word/2018/wordml" xmlns:w16sdtdh="http://schemas.microsoft.com/office/word/2020/wordml/sdtdatahash" xmlns:w16se="http://schemas.microsoft.com/office/word/2015/wordml/symex" xmlns:wpg="http://schemas.microsoft.com/office/word/2010/wordprocessingGroup" xmlns:wpi="http://schemas.microsoft.com/office/word/2010/wordprocessingInk" xmlns:wne="http://schemas.microsoft.com/office/word/2006/wordml" xmlns:wps="http://schemas.microsoft.com/office/word/2010/wordprocessingShape" mc:Ignorable="w14 w15 w16se w16cid w16 w16cex w16sdtdh wp14">
   <w:docParts>
     <w:docPart>
       <w:docPartPr>
@@ -3800,13 +4097,13 @@
 </file>
 
 <file path=word/glossary/fontTable.xml><?xml version="1.0" encoding="utf-8"?>
-<w:fonts xmlns:mc="http://schemas.openxmlformats.org/markup-compatibility/2006" xmlns:r="http://schemas.openxmlformats.org/officeDocument/2006/relationships" xmlns:w="http://schemas.openxmlformats.org/wordprocessingml/2006/main" xmlns:w14="http://schemas.microsoft.com/office/word/2010/wordml" xmlns:w15="http://schemas.microsoft.com/office/word/2012/wordml" xmlns:w16cex="http://schemas.microsoft.com/office/word/2018/wordml/cex" xmlns:w16cid="http://schemas.microsoft.com/office/word/2016/wordml/cid" xmlns:w16="http://schemas.microsoft.com/office/word/2018/wordml" xmlns:w16du="http://schemas.microsoft.com/office/word/2023/wordml/word16du" xmlns:w16sdtdh="http://schemas.microsoft.com/office/word/2020/wordml/sdtdatahash" xmlns:w16se="http://schemas.microsoft.com/office/word/2015/wordml/symex" mc:Ignorable="w14 w15 w16se w16cid w16 w16cex w16sdtdh w16du">
+<w:fonts xmlns:mc="http://schemas.openxmlformats.org/markup-compatibility/2006" xmlns:r="http://schemas.openxmlformats.org/officeDocument/2006/relationships" xmlns:w="http://schemas.openxmlformats.org/wordprocessingml/2006/main" xmlns:w14="http://schemas.microsoft.com/office/word/2010/wordml" xmlns:w15="http://schemas.microsoft.com/office/word/2012/wordml" xmlns:w16cex="http://schemas.microsoft.com/office/word/2018/wordml/cex" xmlns:w16cid="http://schemas.microsoft.com/office/word/2016/wordml/cid" xmlns:w16="http://schemas.microsoft.com/office/word/2018/wordml" xmlns:w16sdtdh="http://schemas.microsoft.com/office/word/2020/wordml/sdtdatahash" xmlns:w16se="http://schemas.microsoft.com/office/word/2015/wordml/symex" mc:Ignorable="w14 w15 w16se w16cid w16 w16cex w16sdtdh">
   <w:font w:name="Helvetica">
-    <w:panose1 w:val="020B0604020202020204"/>
+    <w:panose1 w:val="00000000000000000000"/>
     <w:charset w:val="00"/>
-    <w:family w:val="swiss"/>
+    <w:family w:val="auto"/>
     <w:pitch w:val="variable"/>
-    <w:sig w:usb0="E0002EFF" w:usb1="C000785B" w:usb2="00000009" w:usb3="00000000" w:csb0="000001FF" w:csb1="00000000"/>
+    <w:sig w:usb0="E00002FF" w:usb1="5000785B" w:usb2="00000000" w:usb3="00000000" w:csb0="0000019F" w:csb1="00000000"/>
   </w:font>
   <w:font w:name="MS Mincho">
     <w:altName w:val="ＭＳ 明朝"/>
@@ -3853,12 +4150,14 @@
     <w:sig w:usb0="E00002FF" w:usb1="6AC7FDFB" w:usb2="08000012" w:usb3="00000000" w:csb0="0002009F" w:csb1="00000000"/>
   </w:font>
   <w:font w:name="Aptos">
+    <w:panose1 w:val="020B0004020202020204"/>
     <w:charset w:val="00"/>
     <w:family w:val="swiss"/>
     <w:pitch w:val="variable"/>
     <w:sig w:usb0="20000287" w:usb1="00000003" w:usb2="00000000" w:usb3="00000000" w:csb0="0000019F" w:csb1="00000000"/>
   </w:font>
   <w:font w:name="Aptos Display">
+    <w:panose1 w:val="020B0004020202020204"/>
     <w:charset w:val="00"/>
     <w:family w:val="swiss"/>
     <w:pitch w:val="variable"/>
@@ -3868,7 +4167,7 @@
 </file>
 
 <file path=word/glossary/settings.xml><?xml version="1.0" encoding="utf-8"?>
-<w:settings xmlns:mc="http://schemas.openxmlformats.org/markup-compatibility/2006" xmlns:o="urn:schemas-microsoft-com:office:office" xmlns:r="http://schemas.openxmlformats.org/officeDocument/2006/relationships" xmlns:m="http://schemas.openxmlformats.org/officeDocument/2006/math" xmlns:v="urn:schemas-microsoft-com:vml" xmlns:w10="urn:schemas-microsoft-com:office:word" xmlns:w="http://schemas.openxmlformats.org/wordprocessingml/2006/main" xmlns:w14="http://schemas.microsoft.com/office/word/2010/wordml" xmlns:w15="http://schemas.microsoft.com/office/word/2012/wordml" xmlns:w16cex="http://schemas.microsoft.com/office/word/2018/wordml/cex" xmlns:w16cid="http://schemas.microsoft.com/office/word/2016/wordml/cid" xmlns:w16="http://schemas.microsoft.com/office/word/2018/wordml" xmlns:w16du="http://schemas.microsoft.com/office/word/2023/wordml/word16du" xmlns:w16sdtdh="http://schemas.microsoft.com/office/word/2020/wordml/sdtdatahash" xmlns:w16se="http://schemas.microsoft.com/office/word/2015/wordml/symex" xmlns:sl="http://schemas.openxmlformats.org/schemaLibrary/2006/main" mc:Ignorable="w14 w15 w16se w16cid w16 w16cex w16sdtdh w16du">
+<w:settings xmlns:mc="http://schemas.openxmlformats.org/markup-compatibility/2006" xmlns:o="urn:schemas-microsoft-com:office:office" xmlns:r="http://schemas.openxmlformats.org/officeDocument/2006/relationships" xmlns:m="http://schemas.openxmlformats.org/officeDocument/2006/math" xmlns:v="urn:schemas-microsoft-com:vml" xmlns:w10="urn:schemas-microsoft-com:office:word" xmlns:w="http://schemas.openxmlformats.org/wordprocessingml/2006/main" xmlns:w14="http://schemas.microsoft.com/office/word/2010/wordml" xmlns:w15="http://schemas.microsoft.com/office/word/2012/wordml" xmlns:w16cex="http://schemas.microsoft.com/office/word/2018/wordml/cex" xmlns:w16cid="http://schemas.microsoft.com/office/word/2016/wordml/cid" xmlns:w16="http://schemas.microsoft.com/office/word/2018/wordml" xmlns:w16sdtdh="http://schemas.microsoft.com/office/word/2020/wordml/sdtdatahash" xmlns:w16se="http://schemas.microsoft.com/office/word/2015/wordml/symex" xmlns:sl="http://schemas.openxmlformats.org/schemaLibrary/2006/main" mc:Ignorable="w14 w15 w16se w16cid w16 w16cex w16sdtdh">
   <w:view w:val="normal"/>
   <w:defaultTabStop w:val="720"/>
   <w:characterSpacingControl w:val="doNotCompress"/>
@@ -3888,6 +4187,7 @@
     <w:rsid w:val="004B39ED"/>
     <w:rsid w:val="009A5366"/>
     <w:rsid w:val="00A2171C"/>
+    <w:rsid w:val="00AC3364"/>
     <w:rsid w:val="00B0212A"/>
     <w:rsid w:val="00D72C8E"/>
     <w:rsid w:val="00FD31CE"/>
@@ -3914,7 +4214,7 @@
 </file>
 
 <file path=word/glossary/styles.xml><?xml version="1.0" encoding="utf-8"?>
-<w:styles xmlns:mc="http://schemas.openxmlformats.org/markup-compatibility/2006" xmlns:r="http://schemas.openxmlformats.org/officeDocument/2006/relationships" xmlns:w="http://schemas.openxmlformats.org/wordprocessingml/2006/main" xmlns:w14="http://schemas.microsoft.com/office/word/2010/wordml" xmlns:w15="http://schemas.microsoft.com/office/word/2012/wordml" xmlns:w16cex="http://schemas.microsoft.com/office/word/2018/wordml/cex" xmlns:w16cid="http://schemas.microsoft.com/office/word/2016/wordml/cid" xmlns:w16="http://schemas.microsoft.com/office/word/2018/wordml" xmlns:w16du="http://schemas.microsoft.com/office/word/2023/wordml/word16du" xmlns:w16sdtdh="http://schemas.microsoft.com/office/word/2020/wordml/sdtdatahash" xmlns:w16se="http://schemas.microsoft.com/office/word/2015/wordml/symex" mc:Ignorable="w14 w15 w16se w16cid w16 w16cex w16sdtdh w16du">
+<w:styles xmlns:mc="http://schemas.openxmlformats.org/markup-compatibility/2006" xmlns:r="http://schemas.openxmlformats.org/officeDocument/2006/relationships" xmlns:w="http://schemas.openxmlformats.org/wordprocessingml/2006/main" xmlns:w14="http://schemas.microsoft.com/office/word/2010/wordml" xmlns:w15="http://schemas.microsoft.com/office/word/2012/wordml" xmlns:w16cex="http://schemas.microsoft.com/office/word/2018/wordml/cex" xmlns:w16cid="http://schemas.microsoft.com/office/word/2016/wordml/cid" xmlns:w16="http://schemas.microsoft.com/office/word/2018/wordml" xmlns:w16sdtdh="http://schemas.microsoft.com/office/word/2020/wordml/sdtdatahash" xmlns:w16se="http://schemas.microsoft.com/office/word/2015/wordml/symex" mc:Ignorable="w14 w15 w16se w16cid w16 w16cex w16sdtdh">
   <w:docDefaults>
     <w:rPrDefault>
       <w:rPr>
@@ -4366,10 +4666,39 @@
 </file>
 
 <file path=word/glossary/webSettings.xml><?xml version="1.0" encoding="utf-8"?>
-<w:webSettings xmlns:mc="http://schemas.openxmlformats.org/markup-compatibility/2006" xmlns:r="http://schemas.openxmlformats.org/officeDocument/2006/relationships" xmlns:w="http://schemas.openxmlformats.org/wordprocessingml/2006/main" xmlns:w14="http://schemas.microsoft.com/office/word/2010/wordml" xmlns:w15="http://schemas.microsoft.com/office/word/2012/wordml" xmlns:w16cex="http://schemas.microsoft.com/office/word/2018/wordml/cex" xmlns:w16cid="http://schemas.microsoft.com/office/word/2016/wordml/cid" xmlns:w16="http://schemas.microsoft.com/office/word/2018/wordml" xmlns:w16du="http://schemas.microsoft.com/office/word/2023/wordml/word16du" xmlns:w16sdtdh="http://schemas.microsoft.com/office/word/2020/wordml/sdtdatahash" xmlns:w16se="http://schemas.microsoft.com/office/word/2015/wordml/symex" mc:Ignorable="w14 w15 w16se w16cid w16 w16cex w16sdtdh w16du">
+<w:webSettings xmlns:mc="http://schemas.openxmlformats.org/markup-compatibility/2006" xmlns:r="http://schemas.openxmlformats.org/officeDocument/2006/relationships" xmlns:w="http://schemas.openxmlformats.org/wordprocessingml/2006/main" xmlns:w14="http://schemas.microsoft.com/office/word/2010/wordml" xmlns:w15="http://schemas.microsoft.com/office/word/2012/wordml" xmlns:w16cex="http://schemas.microsoft.com/office/word/2018/wordml/cex" xmlns:w16cid="http://schemas.microsoft.com/office/word/2016/wordml/cid" xmlns:w16="http://schemas.microsoft.com/office/word/2018/wordml" xmlns:w16sdtdh="http://schemas.microsoft.com/office/word/2020/wordml/sdtdatahash" xmlns:w16se="http://schemas.microsoft.com/office/word/2015/wordml/symex" mc:Ignorable="w14 w15 w16se w16cid w16 w16cex w16sdtdh">
   <w:optimizeForBrowser/>
   <w:allowPNG/>
 </w:webSettings>
+</file>
+
+<file path=word/ink/ink1.xml><?xml version="1.0" encoding="utf-8"?>
+<inkml:ink xmlns:inkml="http://www.w3.org/2003/InkML">
+  <inkml:definitions>
+    <inkml:context xml:id="ctx0">
+      <inkml:inkSource xml:id="inkSrc0">
+        <inkml:traceFormat>
+          <inkml:channel name="X" type="integer" min="-2.14748E9" max="2.14748E9" units="cm"/>
+          <inkml:channel name="Y" type="integer" min="-2.14748E9" max="2.14748E9" units="cm"/>
+        </inkml:traceFormat>
+        <inkml:channelProperties>
+          <inkml:channelProperty channel="X" name="resolution" value="1000" units="1/cm"/>
+          <inkml:channelProperty channel="Y" name="resolution" value="1000" units="1/cm"/>
+        </inkml:channelProperties>
+      </inkml:inkSource>
+      <inkml:timestamp xml:id="ts0" timeString="2024-08-29T04:02:01.655"/>
+    </inkml:context>
+    <inkml:brush xml:id="br0">
+      <inkml:brushProperty name="width" value="0.3" units="cm"/>
+      <inkml:brushProperty name="height" value="0.6" units="cm"/>
+      <inkml:brushProperty name="color" value="#FFFC00"/>
+      <inkml:brushProperty name="transparency" value="71"/>
+      <inkml:brushProperty name="tip" value="rectangle"/>
+      <inkml:brushProperty name="rasterOp" value="maskPen"/>
+    </inkml:brush>
+  </inkml:definitions>
+  <inkml:trace contextRef="#ctx0" brushRef="#br0">0 20,'58'-5,"-17"0,14 5,-34 0,25 0,-33 0,13 0,0 0,3 0,-2 0,-9 0,28 0,-25 0,20 0,-28 0,-4 0,12 4,-6-2,41 2,-34-4,29 0,-37 0,-1 0,8 0,-10 0,9 0,-2 0,10 0,-8 0,6 0,-17 0,17 0,0 0,3 0,-2 0,-13 0,-1 0,3 0,3 0,-1 0,3 0,2 0,-7 0,19 0,-19 0,11 0,-9 0,0 0,-1 0,1 0,-5 0,4 0,1 0,0 0,0 0,-2 0,2 0,-3 0,5 0,-6 0,0 0,6 0,-9 0,9 0,-2 0,10 0,-4 0,-1 0,-6 0,-8 0,12 0,-6 0,6 0,-7 0,2 0,2 0,-3 0,5 0,-2 0,-4 0,16 0,15 0,-11 0,41 0,-41 0,10 0,-18 0,-16 0,7 0,0-5,2 4,-1-3,-2 4,2-4,-4 3,7-3,21 4,-17 0,21 0,-19 0,-7 0,3 0,-6 0,-8 0,12 0,-6 0,6 0,-3 0,-1 0,-3 0,3 0,-4 0,9 0,-7 0,1 0,1 0,1 0</inkml:trace>
+</inkml:ink>
 </file>
 
 <file path=word/theme/theme1.xml><?xml version="1.0" encoding="utf-8"?>

</xml_diff>

<commit_message>
update pull request document
</commit_message>
<xml_diff>
--- a/datascience/documentation/Pull Requests.docx
+++ b/datascience/documentation/Pull Requests.docx
@@ -585,7 +585,7 @@
           <w:noProof/>
         </w:rPr>
         <w:drawing>
-          <wp:anchor distT="0" distB="0" distL="114300" distR="114300" simplePos="0" relativeHeight="251663360" behindDoc="0" locked="0" layoutInCell="1" allowOverlap="1" wp14:anchorId="104CE925" wp14:editId="7E661751">
+          <wp:anchor distT="0" distB="0" distL="114300" distR="114300" simplePos="0" relativeHeight="251663360" behindDoc="0" locked="0" layoutInCell="1" allowOverlap="1" wp14:anchorId="104CE925" wp14:editId="1898A1D8">
             <wp:simplePos x="0" y="0"/>
             <wp:positionH relativeFrom="margin">
               <wp:align>left</wp:align>
@@ -1433,7 +1433,13 @@
         <w:t xml:space="preserve"> </w:t>
       </w:r>
       <w:r>
-        <w:t xml:space="preserve">and the most important thing to check is whether there is an infinity number of files being changed. If </w:t>
+        <w:t>and the most important thing</w:t>
+      </w:r>
+      <w:r>
+        <w:t xml:space="preserve"> is</w:t>
+      </w:r>
+      <w:r>
+        <w:t xml:space="preserve"> to check is whether there is an infinity number of files being changed. If </w:t>
       </w:r>
       <w:r>
         <w:t xml:space="preserve">the request is for </w:t>
@@ -4185,6 +4191,7 @@
     <w:rsid w:val="002B3279"/>
     <w:rsid w:val="003C6770"/>
     <w:rsid w:val="004B39ED"/>
+    <w:rsid w:val="00945169"/>
     <w:rsid w:val="009A5366"/>
     <w:rsid w:val="00A2171C"/>
     <w:rsid w:val="00AC3364"/>

</xml_diff>